<commit_message>
change files resume for download and add link for logo
</commit_message>
<xml_diff>
--- a/src/assets/data/resume.docx
+++ b/src/assets/data/resume.docx
@@ -15,7 +15,7 @@
           <w:sz w:val="28"/>
           <w:szCs w:val="21"/>
           <w:shd w:val="clear" w:color="auto" w:fill="FFFFFF"/>
-          <w:lang w:val="ru-RU" w:eastAsia="ru-BY"/>
+          <w:lang w:eastAsia="ru-BY"/>
         </w:rPr>
       </w:pPr>
       <w:r>
@@ -61,20 +61,14 @@
         </w:rPr>
       </w:pPr>
       <w:r>
-        <w:t>I am actively involved in web development, constantly striving to improve my skills. I am communicative and open to learning, eager to contribute to real-world projects and collaborate effectively within a team.</w:t>
-      </w:r>
-      <w:r>
-        <w:t xml:space="preserve"> </w:t>
-      </w:r>
-      <w:r>
-        <w:t xml:space="preserve">Portfolio Website: </w:t>
-      </w:r>
-      <w:hyperlink r:id="rId8" w:tgtFrame="_blank" w:history="1">
+        <w:t xml:space="preserve">I am actively involved in web development, constantly striving to improve my skills. I am communicative and open to learning, eager to contribute to real-world projects and collaborate effectively within a team. Portfolio Website: </w:t>
+      </w:r>
+      <w:hyperlink r:id="rId8" w:history="1">
         <w:r>
           <w:rPr>
             <w:rStyle w:val="a8"/>
           </w:rPr>
-          <w:t>https://igorpanasik.github.io/portfolio/</w:t>
+          <w:t>https://igorpanasik.github.io/portfolio-main/</w:t>
         </w:r>
       </w:hyperlink>
     </w:p>
@@ -106,15 +100,7 @@
         </w:numPr>
       </w:pPr>
       <w:r>
-        <w:t xml:space="preserve">Web Development: HTML5, CSS3, Sass/SCSS, </w:t>
-      </w:r>
-      <w:proofErr w:type="spellStart"/>
-      <w:r>
-        <w:t>PostCSS</w:t>
-      </w:r>
-      <w:proofErr w:type="spellEnd"/>
-      <w:r>
-        <w:t>, JavaScript/TypeScript (ES6+), Asynchronous JavaScript, Promises, Async/Await, Fetch</w:t>
+        <w:t>Web Development: HTML5, CSS3, Sass/SCSS, PostCSS, JavaScript/TypeScript (ES6+), Asynchronous JavaScript, Promises, Async/Await, Fetch</w:t>
       </w:r>
     </w:p>
     <w:p>
@@ -281,13 +267,8 @@
           <w:numId w:val="7"/>
         </w:numPr>
       </w:pPr>
-      <w:proofErr w:type="spellStart"/>
-      <w:r>
-        <w:t>FreeCodeCamp</w:t>
-      </w:r>
-      <w:proofErr w:type="spellEnd"/>
-      <w:r>
-        <w:t xml:space="preserve"> - Online platform for learning web development</w:t>
+      <w:r>
+        <w:t>FreeCodeCamp - Online platform for learning web development</w:t>
       </w:r>
     </w:p>
     <w:p>
@@ -298,13 +279,8 @@
           <w:numId w:val="7"/>
         </w:numPr>
       </w:pPr>
-      <w:proofErr w:type="spellStart"/>
-      <w:r>
-        <w:t>Hexlet</w:t>
-      </w:r>
-      <w:proofErr w:type="spellEnd"/>
-      <w:r>
-        <w:t xml:space="preserve"> is an educational platform with a focus on programming.</w:t>
+      <w:r>
+        <w:t>Hexlet is an educational platform with a focus on programming.</w:t>
       </w:r>
     </w:p>
     <w:p>

</xml_diff>